<commit_message>
update location of next meeting
</commit_message>
<xml_diff>
--- a/doc/Meetings - Blockheads.docx
+++ b/doc/Meetings - Blockheads.docx
@@ -51,7 +51,6 @@
           <w:bCs/>
         </w:rPr>
       </w:pPr>
-      <w:proofErr w:type="spellStart"/>
       <w:r>
         <w:rPr>
           <w:b/>
@@ -59,7 +58,6 @@
         </w:rPr>
         <w:t>BlockHeads</w:t>
       </w:r>
-      <w:proofErr w:type="spellEnd"/>
     </w:p>
     <w:p>
       <w:pPr>
@@ -115,31 +113,22 @@
           <w:i/>
           <w:iCs/>
         </w:rPr>
-        <w:t xml:space="preserve">Kellen </w:t>
-      </w:r>
-      <w:proofErr w:type="spellStart"/>
-      <w:r>
+        <w:t>Kellen Mentock</w:t>
+      </w:r>
+    </w:p>
+    <w:p>
+      <w:pPr>
+        <w:jc w:val="center"/>
         <w:rPr>
           <w:i/>
           <w:iCs/>
         </w:rPr>
-        <w:t>Mentock</w:t>
-      </w:r>
-      <w:proofErr w:type="spellEnd"/>
-    </w:p>
-    <w:p>
-      <w:pPr>
-        <w:jc w:val="center"/>
+      </w:pPr>
+      <w:r>
         <w:rPr>
           <w:i/>
           <w:iCs/>
         </w:rPr>
-      </w:pPr>
-      <w:r>
-        <w:rPr>
-          <w:i/>
-          <w:iCs/>
-        </w:rPr>
         <w:t>Tamara Linse</w:t>
       </w:r>
     </w:p>
@@ -157,23 +146,7 @@
           <w:b/>
           <w:bCs/>
         </w:rPr>
-        <w:t xml:space="preserve">Initial Meeting and </w:t>
-      </w:r>
-      <w:proofErr w:type="spellStart"/>
-      <w:r>
-        <w:rPr>
-          <w:b/>
-          <w:bCs/>
-        </w:rPr>
-        <w:t>Followup</w:t>
-      </w:r>
-      <w:proofErr w:type="spellEnd"/>
-      <w:r>
-        <w:rPr>
-          <w:b/>
-          <w:bCs/>
-        </w:rPr>
-        <w:t xml:space="preserve"> on Discord</w:t>
+        <w:t>Initial Meeting and Followup on Discord</w:t>
       </w:r>
       <w:r>
         <w:rPr>
@@ -347,7 +320,13 @@
         <w:t xml:space="preserve">ll meet in Coe Library </w:t>
       </w:r>
       <w:r>
-        <w:t xml:space="preserve">during that time (Tues., 9.19.2023, from 4-5) </w:t>
+        <w:t>during that time (Tues., 9.19.2023, from 4-5</w:t>
+      </w:r>
+      <w:r>
+        <w:t>, in Coe 263</w:t>
+      </w:r>
+      <w:r>
+        <w:t xml:space="preserve">) </w:t>
       </w:r>
       <w:r>
         <w:t xml:space="preserve">to </w:t>

</xml_diff>